<commit_message>
Spring project structure, devtools
</commit_message>
<xml_diff>
--- a/Spring Boot.docx
+++ b/Spring Boot.docx
@@ -739,25 +739,7 @@
             <w:szCs w:val="24"/>
             <w:lang w:val="en-US"/>
           </w:rPr>
-          <w:t>https://start.</w:t>
-        </w:r>
-        <w:r>
-          <w:rPr>
-            <w:rStyle w:val="Hyperlink"/>
-            <w:sz w:val="24"/>
-            <w:szCs w:val="24"/>
-            <w:lang w:val="en-US"/>
-          </w:rPr>
-          <w:t>s</w:t>
-        </w:r>
-        <w:r>
-          <w:rPr>
-            <w:rStyle w:val="Hyperlink"/>
-            <w:sz w:val="24"/>
-            <w:szCs w:val="24"/>
-            <w:lang w:val="en-US"/>
-          </w:rPr>
-          <w:t>pring.io</w:t>
+          <w:t>https://start.spring.io</w:t>
         </w:r>
       </w:hyperlink>
     </w:p>
@@ -913,7 +895,6 @@
         </w:rPr>
         <w:t xml:space="preserve">public class </w:t>
       </w:r>
-      <w:proofErr w:type="spellStart"/>
       <w:r>
         <w:rPr>
           <w:rFonts w:ascii="Courier New" w:eastAsia="Times New Roman" w:hAnsi="Courier New" w:cs="Courier New"/>
@@ -922,9 +903,8 @@
           <w:szCs w:val="20"/>
           <w:lang w:val="en-IN" w:eastAsia="en-IN"/>
         </w:rPr>
-        <w:t>MyController</w:t>
-      </w:r>
-      <w:proofErr w:type="spellEnd"/>
+        <w:t>MyController {</w:t>
+      </w:r>
       <w:r>
         <w:rPr>
           <w:rFonts w:ascii="Courier New" w:eastAsia="Times New Roman" w:hAnsi="Courier New" w:cs="Courier New"/>
@@ -933,7 +913,38 @@
           <w:szCs w:val="20"/>
           <w:lang w:val="en-IN" w:eastAsia="en-IN"/>
         </w:rPr>
-        <w:t xml:space="preserve"> {</w:t>
+        <w:br/>
+        <w:t xml:space="preserve">    </w:t>
+      </w:r>
+      <w:r>
+        <w:rPr>
+          <w:rFonts w:ascii="Courier New" w:eastAsia="Times New Roman" w:hAnsi="Courier New" w:cs="Courier New"/>
+          <w:color w:val="B3AE60"/>
+          <w:sz w:val="20"/>
+          <w:szCs w:val="20"/>
+          <w:lang w:val="en-IN" w:eastAsia="en-IN"/>
+        </w:rPr>
+        <w:t>@</w:t>
+      </w:r>
+      <w:r>
+        <w:rPr>
+          <w:rFonts w:ascii="Courier New" w:eastAsia="Times New Roman" w:hAnsi="Courier New" w:cs="Courier New"/>
+          <w:color w:val="B3AE60"/>
+          <w:sz w:val="20"/>
+          <w:szCs w:val="20"/>
+          <w:lang w:val="en-IN" w:eastAsia="en-IN"/>
+        </w:rPr>
+        <w:t>Request</w:t>
+      </w:r>
+      <w:r>
+        <w:rPr>
+          <w:rFonts w:ascii="Courier New" w:eastAsia="Times New Roman" w:hAnsi="Courier New" w:cs="Courier New"/>
+          <w:color w:val="B3AE60"/>
+          <w:sz w:val="20"/>
+          <w:szCs w:val="20"/>
+          <w:lang w:val="en-IN" w:eastAsia="en-IN"/>
+        </w:rPr>
+        <w:t>Mapping</w:t>
       </w:r>
       <w:r>
         <w:rPr>
@@ -943,38 +954,17 @@
           <w:szCs w:val="20"/>
           <w:lang w:val="en-IN" w:eastAsia="en-IN"/>
         </w:rPr>
-        <w:br/>
-        <w:t xml:space="preserve">    </w:t>
+        <w:t>(</w:t>
       </w:r>
       <w:r>
         <w:rPr>
           <w:rFonts w:ascii="Courier New" w:eastAsia="Times New Roman" w:hAnsi="Courier New" w:cs="Courier New"/>
-          <w:color w:val="B3AE60"/>
+          <w:color w:val="6AAB73"/>
           <w:sz w:val="20"/>
           <w:szCs w:val="20"/>
           <w:lang w:val="en-IN" w:eastAsia="en-IN"/>
         </w:rPr>
-        <w:t>@</w:t>
-      </w:r>
-      <w:r>
-        <w:rPr>
-          <w:rFonts w:ascii="Courier New" w:eastAsia="Times New Roman" w:hAnsi="Courier New" w:cs="Courier New"/>
-          <w:color w:val="B3AE60"/>
-          <w:sz w:val="20"/>
-          <w:szCs w:val="20"/>
-          <w:lang w:val="en-IN" w:eastAsia="en-IN"/>
-        </w:rPr>
-        <w:t>Request</w:t>
-      </w:r>
-      <w:r>
-        <w:rPr>
-          <w:rFonts w:ascii="Courier New" w:eastAsia="Times New Roman" w:hAnsi="Courier New" w:cs="Courier New"/>
-          <w:color w:val="B3AE60"/>
-          <w:sz w:val="20"/>
-          <w:szCs w:val="20"/>
-          <w:lang w:val="en-IN" w:eastAsia="en-IN"/>
-        </w:rPr>
-        <w:t>Mapping</w:t>
+        <w:t>"helloworld"</w:t>
       </w:r>
       <w:r>
         <w:rPr>
@@ -984,17 +974,7 @@
           <w:szCs w:val="20"/>
           <w:lang w:val="en-IN" w:eastAsia="en-IN"/>
         </w:rPr>
-        <w:t>(</w:t>
-      </w:r>
-      <w:r>
-        <w:rPr>
-          <w:rFonts w:ascii="Courier New" w:eastAsia="Times New Roman" w:hAnsi="Courier New" w:cs="Courier New"/>
-          <w:color w:val="6AAB73"/>
-          <w:sz w:val="20"/>
-          <w:szCs w:val="20"/>
-          <w:lang w:val="en-IN" w:eastAsia="en-IN"/>
-        </w:rPr>
-        <w:t>"helloworld"</w:t>
+        <w:t>)</w:t>
       </w:r>
       <w:r>
         <w:rPr>
@@ -1004,7 +984,18 @@
           <w:szCs w:val="20"/>
           <w:lang w:val="en-IN" w:eastAsia="en-IN"/>
         </w:rPr>
-        <w:t>)</w:t>
+        <w:br/>
+        <w:t xml:space="preserve">    </w:t>
+      </w:r>
+      <w:r>
+        <w:rPr>
+          <w:rFonts w:ascii="Courier New" w:eastAsia="Times New Roman" w:hAnsi="Courier New" w:cs="Courier New"/>
+          <w:color w:val="CF8E6D"/>
+          <w:sz w:val="20"/>
+          <w:szCs w:val="20"/>
+          <w:lang w:val="en-IN" w:eastAsia="en-IN"/>
+        </w:rPr>
+        <w:t xml:space="preserve">public </w:t>
       </w:r>
       <w:r>
         <w:rPr>
@@ -1014,18 +1005,17 @@
           <w:szCs w:val="20"/>
           <w:lang w:val="en-IN" w:eastAsia="en-IN"/>
         </w:rPr>
-        <w:br/>
-        <w:t xml:space="preserve">    </w:t>
+        <w:t xml:space="preserve">String </w:t>
       </w:r>
       <w:r>
         <w:rPr>
           <w:rFonts w:ascii="Courier New" w:eastAsia="Times New Roman" w:hAnsi="Courier New" w:cs="Courier New"/>
-          <w:color w:val="CF8E6D"/>
+          <w:color w:val="56A8F5"/>
           <w:sz w:val="20"/>
           <w:szCs w:val="20"/>
           <w:lang w:val="en-IN" w:eastAsia="en-IN"/>
         </w:rPr>
-        <w:t xml:space="preserve">public </w:t>
+        <w:t>helloWorld</w:t>
       </w:r>
       <w:r>
         <w:rPr>
@@ -1035,41 +1025,7 @@
           <w:szCs w:val="20"/>
           <w:lang w:val="en-IN" w:eastAsia="en-IN"/>
         </w:rPr>
-        <w:t xml:space="preserve">String </w:t>
-      </w:r>
-      <w:proofErr w:type="spellStart"/>
-      <w:proofErr w:type="gramStart"/>
-      <w:r>
-        <w:rPr>
-          <w:rFonts w:ascii="Courier New" w:eastAsia="Times New Roman" w:hAnsi="Courier New" w:cs="Courier New"/>
-          <w:color w:val="56A8F5"/>
-          <w:sz w:val="20"/>
-          <w:szCs w:val="20"/>
-          <w:lang w:val="en-IN" w:eastAsia="en-IN"/>
-        </w:rPr>
-        <w:t>helloWorld</w:t>
-      </w:r>
-      <w:proofErr w:type="spellEnd"/>
-      <w:r>
-        <w:rPr>
-          <w:rFonts w:ascii="Courier New" w:eastAsia="Times New Roman" w:hAnsi="Courier New" w:cs="Courier New"/>
-          <w:color w:val="BCBEC4"/>
-          <w:sz w:val="20"/>
-          <w:szCs w:val="20"/>
-          <w:lang w:val="en-IN" w:eastAsia="en-IN"/>
-        </w:rPr>
-        <w:t>(</w:t>
-      </w:r>
-      <w:proofErr w:type="gramEnd"/>
-      <w:r>
-        <w:rPr>
-          <w:rFonts w:ascii="Courier New" w:eastAsia="Times New Roman" w:hAnsi="Courier New" w:cs="Courier New"/>
-          <w:color w:val="BCBEC4"/>
-          <w:sz w:val="20"/>
-          <w:szCs w:val="20"/>
-          <w:lang w:val="en-IN" w:eastAsia="en-IN"/>
-        </w:rPr>
-        <w:t>) {</w:t>
+        <w:t>() {</w:t>
       </w:r>
       <w:r>
         <w:rPr>
@@ -1448,7 +1404,6 @@
           <w:lang w:val="en-US"/>
         </w:rPr>
       </w:pPr>
-      <w:proofErr w:type="spellStart"/>
       <w:r>
         <w:rPr>
           <w:b/>
@@ -1459,45 +1414,23 @@
         </w:rPr>
         <w:t>groupId</w:t>
       </w:r>
-      <w:proofErr w:type="spellEnd"/>
-      <w:r>
-        <w:rPr>
-          <w:sz w:val="24"/>
-          <w:szCs w:val="24"/>
-          <w:lang w:val="en-US"/>
-        </w:rPr>
-        <w:t xml:space="preserve"> – name of company (</w:t>
-      </w:r>
-      <w:proofErr w:type="spellStart"/>
-      <w:proofErr w:type="gramStart"/>
-      <w:r>
-        <w:rPr>
-          <w:sz w:val="24"/>
-          <w:szCs w:val="24"/>
-          <w:lang w:val="en-US"/>
-        </w:rPr>
-        <w:t>com.google</w:t>
-      </w:r>
-      <w:proofErr w:type="spellEnd"/>
-      <w:proofErr w:type="gramEnd"/>
-      <w:r>
-        <w:rPr>
-          <w:sz w:val="24"/>
-          <w:szCs w:val="24"/>
-          <w:lang w:val="en-US"/>
-        </w:rPr>
-        <w:t>)</w:t>
-      </w:r>
-    </w:p>
-    <w:p>
-      <w:pPr>
-        <w:rPr>
-          <w:sz w:val="24"/>
-          <w:szCs w:val="24"/>
-          <w:lang w:val="en-US"/>
-        </w:rPr>
-      </w:pPr>
-      <w:proofErr w:type="spellStart"/>
+      <w:r>
+        <w:rPr>
+          <w:sz w:val="24"/>
+          <w:szCs w:val="24"/>
+          <w:lang w:val="en-US"/>
+        </w:rPr>
+        <w:t xml:space="preserve"> – name of company (com.google)</w:t>
+      </w:r>
+    </w:p>
+    <w:p>
+      <w:pPr>
+        <w:rPr>
+          <w:sz w:val="24"/>
+          <w:szCs w:val="24"/>
+          <w:lang w:val="en-US"/>
+        </w:rPr>
+      </w:pPr>
       <w:r>
         <w:rPr>
           <w:b/>
@@ -1508,7 +1441,6 @@
         </w:rPr>
         <w:t>artifactId</w:t>
       </w:r>
-      <w:proofErr w:type="spellEnd"/>
       <w:r>
         <w:rPr>
           <w:sz w:val="24"/>
@@ -1542,35 +1474,7 @@
           <w:szCs w:val="24"/>
           <w:lang w:val="en-US"/>
         </w:rPr>
-        <w:t xml:space="preserve"> - version of the project (1.2.2) (</w:t>
-      </w:r>
-      <w:proofErr w:type="spellStart"/>
-      <w:proofErr w:type="gramStart"/>
-      <w:r>
-        <w:rPr>
-          <w:sz w:val="24"/>
-          <w:szCs w:val="24"/>
-          <w:lang w:val="en-US"/>
-        </w:rPr>
-        <w:t>com.google</w:t>
-      </w:r>
-      <w:proofErr w:type="gramEnd"/>
-      <w:r>
-        <w:rPr>
-          <w:sz w:val="24"/>
-          <w:szCs w:val="24"/>
-          <w:lang w:val="en-US"/>
-        </w:rPr>
-        <w:t>.maps</w:t>
-      </w:r>
-      <w:proofErr w:type="spellEnd"/>
-      <w:r>
-        <w:rPr>
-          <w:sz w:val="24"/>
-          <w:szCs w:val="24"/>
-          <w:lang w:val="en-US"/>
-        </w:rPr>
-        <w:t xml:space="preserve"> – 1.2.2)</w:t>
+        <w:t xml:space="preserve"> - version of the project (1.2.2) (com.google.maps – 1.2.2)</w:t>
       </w:r>
     </w:p>
     <w:p>
@@ -1653,59 +1557,7 @@
           <w:lang w:val="en-US"/>
         </w:rPr>
         <w:tab/>
-        <w:t>&lt;</w:t>
-      </w:r>
-      <w:proofErr w:type="spellStart"/>
-      <w:r>
-        <w:rPr>
-          <w:sz w:val="24"/>
-          <w:szCs w:val="24"/>
-          <w:lang w:val="en-US"/>
-        </w:rPr>
-        <w:t>groupId</w:t>
-      </w:r>
-      <w:proofErr w:type="spellEnd"/>
-      <w:r>
-        <w:rPr>
-          <w:sz w:val="24"/>
-          <w:szCs w:val="24"/>
-          <w:lang w:val="en-US"/>
-        </w:rPr>
-        <w:t>&gt;</w:t>
-      </w:r>
-      <w:r>
-        <w:rPr>
-          <w:sz w:val="24"/>
-          <w:szCs w:val="24"/>
-          <w:lang w:val="en-US"/>
-        </w:rPr>
-        <w:t>&lt;</w:t>
-      </w:r>
-      <w:r>
-        <w:rPr>
-          <w:sz w:val="24"/>
-          <w:szCs w:val="24"/>
-          <w:lang w:val="en-US"/>
-        </w:rPr>
-        <w:t>/</w:t>
-      </w:r>
-      <w:proofErr w:type="spellStart"/>
-      <w:r>
-        <w:rPr>
-          <w:sz w:val="24"/>
-          <w:szCs w:val="24"/>
-          <w:lang w:val="en-US"/>
-        </w:rPr>
-        <w:t>groupId</w:t>
-      </w:r>
-      <w:proofErr w:type="spellEnd"/>
-      <w:r>
-        <w:rPr>
-          <w:sz w:val="24"/>
-          <w:szCs w:val="24"/>
-          <w:lang w:val="en-US"/>
-        </w:rPr>
-        <w:t>&gt;</w:t>
+        <w:t>&lt;groupId&gt;&lt;/groupId&gt;</w:t>
       </w:r>
     </w:p>
     <w:p>
@@ -1733,7 +1585,6 @@
         <w:tab/>
         <w:t>&lt;</w:t>
       </w:r>
-      <w:proofErr w:type="spellStart"/>
       <w:r>
         <w:rPr>
           <w:sz w:val="24"/>
@@ -1742,7 +1593,6 @@
         </w:rPr>
         <w:t>artifactId</w:t>
       </w:r>
-      <w:proofErr w:type="spellEnd"/>
       <w:r>
         <w:rPr>
           <w:sz w:val="24"/>
@@ -1757,33 +1607,7 @@
           <w:szCs w:val="24"/>
           <w:lang w:val="en-US"/>
         </w:rPr>
-        <w:t>&lt;</w:t>
-      </w:r>
-      <w:r>
-        <w:rPr>
-          <w:sz w:val="24"/>
-          <w:szCs w:val="24"/>
-          <w:lang w:val="en-US"/>
-        </w:rPr>
-        <w:t>/</w:t>
-      </w:r>
-      <w:proofErr w:type="spellStart"/>
-      <w:r>
-        <w:rPr>
-          <w:sz w:val="24"/>
-          <w:szCs w:val="24"/>
-          <w:lang w:val="en-US"/>
-        </w:rPr>
-        <w:t>artifactId</w:t>
-      </w:r>
-      <w:proofErr w:type="spellEnd"/>
-      <w:r>
-        <w:rPr>
-          <w:sz w:val="24"/>
-          <w:szCs w:val="24"/>
-          <w:lang w:val="en-US"/>
-        </w:rPr>
-        <w:t>&gt;</w:t>
+        <w:t>&lt;/artifactId&gt;</w:t>
       </w:r>
     </w:p>
     <w:p>
@@ -1809,31 +1633,7 @@
           <w:lang w:val="en-US"/>
         </w:rPr>
         <w:tab/>
-        <w:t>&lt;version&gt;</w:t>
-      </w:r>
-      <w:r>
-        <w:rPr>
-          <w:sz w:val="24"/>
-          <w:szCs w:val="24"/>
-          <w:lang w:val="en-US"/>
-        </w:rPr>
-        <w:t>&lt;</w:t>
-      </w:r>
-      <w:r>
-        <w:rPr>
-          <w:sz w:val="24"/>
-          <w:szCs w:val="24"/>
-          <w:lang w:val="en-US"/>
-        </w:rPr>
-        <w:t>/</w:t>
-      </w:r>
-      <w:r>
-        <w:rPr>
-          <w:sz w:val="24"/>
-          <w:szCs w:val="24"/>
-          <w:lang w:val="en-US"/>
-        </w:rPr>
-        <w:t>version&gt;</w:t>
+        <w:t>&lt;version&gt;&lt;/version&gt;</w:t>
       </w:r>
     </w:p>
     <w:p>
@@ -1851,30 +1651,7 @@
           <w:lang w:val="en-US"/>
         </w:rPr>
         <w:tab/>
-      </w:r>
-      <w:r>
-        <w:rPr>
-          <w:sz w:val="24"/>
-          <w:szCs w:val="24"/>
-          <w:lang w:val="en-US"/>
-        </w:rPr>
-        <w:t>&lt;</w:t>
-      </w:r>
-      <w:r>
-        <w:rPr>
-          <w:sz w:val="24"/>
-          <w:szCs w:val="24"/>
-          <w:lang w:val="en-US"/>
-        </w:rPr>
-        <w:t>/</w:t>
-      </w:r>
-      <w:r>
-        <w:rPr>
-          <w:sz w:val="24"/>
-          <w:szCs w:val="24"/>
-          <w:lang w:val="en-US"/>
-        </w:rPr>
-        <w:t>dependency&gt;</w:t>
+        <w:t>&lt;/dependency&gt;</w:t>
       </w:r>
     </w:p>
     <w:p>
@@ -1909,23 +1686,7 @@
           <w:szCs w:val="24"/>
           <w:lang w:val="en-US"/>
         </w:rPr>
-        <w:t>&lt;/</w:t>
-      </w:r>
-      <w:r>
-        <w:rPr>
-          <w:sz w:val="24"/>
-          <w:szCs w:val="24"/>
-          <w:lang w:val="en-US"/>
-        </w:rPr>
-        <w:t>dependencies</w:t>
-      </w:r>
-      <w:r>
-        <w:rPr>
-          <w:sz w:val="24"/>
-          <w:szCs w:val="24"/>
-          <w:lang w:val="en-US"/>
-        </w:rPr>
-        <w:t>&gt;</w:t>
+        <w:t>&lt;/dependencies&gt;</w:t>
       </w:r>
     </w:p>
     <w:p>
@@ -1944,6 +1705,524 @@
         </w:rPr>
         <w:t>You will get this in MVN Central website, and reading this config file Maven will build your app by importing required JARs</w:t>
       </w:r>
+    </w:p>
+    <w:p>
+      <w:pPr>
+        <w:rPr>
+          <w:sz w:val="24"/>
+          <w:szCs w:val="24"/>
+          <w:lang w:val="en-US"/>
+        </w:rPr>
+      </w:pPr>
+    </w:p>
+    <w:p>
+      <w:pPr>
+        <w:rPr>
+          <w:sz w:val="24"/>
+          <w:szCs w:val="24"/>
+          <w:lang w:val="en-US"/>
+        </w:rPr>
+      </w:pPr>
+    </w:p>
+    <w:p>
+      <w:pPr>
+        <w:rPr>
+          <w:b/>
+          <w:bCs/>
+          <w:sz w:val="24"/>
+          <w:szCs w:val="24"/>
+          <w:lang w:val="en-US"/>
+        </w:rPr>
+      </w:pPr>
+      <w:r>
+        <w:rPr>
+          <w:b/>
+          <w:bCs/>
+          <w:sz w:val="24"/>
+          <w:szCs w:val="24"/>
+          <w:lang w:val="en-US"/>
+        </w:rPr>
+        <w:t>Spring Boot project structure</w:t>
+      </w:r>
+    </w:p>
+    <w:p>
+      <w:pPr>
+        <w:rPr>
+          <w:b/>
+          <w:bCs/>
+          <w:sz w:val="24"/>
+          <w:szCs w:val="24"/>
+          <w:lang w:val="en-US"/>
+        </w:rPr>
+      </w:pPr>
+      <w:r>
+        <w:rPr>
+          <w:b/>
+          <w:bCs/>
+          <w:noProof/>
+          <w:sz w:val="24"/>
+          <w:szCs w:val="24"/>
+          <w:lang w:val="en-US"/>
+        </w:rPr>
+        <w:drawing>
+          <wp:inline distT="0" distB="0" distL="0" distR="0" wp14:anchorId="7D5E7B30" wp14:editId="57910FA5">
+            <wp:extent cx="5731510" cy="3223895"/>
+            <wp:effectExtent l="0" t="0" r="2540" b="0"/>
+            <wp:docPr id="1339633441" name="Picture 1"/>
+            <wp:cNvGraphicFramePr>
+              <a:graphicFrameLocks xmlns:a="http://schemas.openxmlformats.org/drawingml/2006/main" noChangeAspect="1"/>
+            </wp:cNvGraphicFramePr>
+            <a:graphic xmlns:a="http://schemas.openxmlformats.org/drawingml/2006/main">
+              <a:graphicData uri="http://schemas.openxmlformats.org/drawingml/2006/picture">
+                <pic:pic xmlns:pic="http://schemas.openxmlformats.org/drawingml/2006/picture">
+                  <pic:nvPicPr>
+                    <pic:cNvPr id="1339633441" name="Picture 1339633441"/>
+                    <pic:cNvPicPr/>
+                  </pic:nvPicPr>
+                  <pic:blipFill>
+                    <a:blip r:embed="rId9" cstate="print">
+                      <a:extLst>
+                        <a:ext uri="{28A0092B-C50C-407E-A947-70E740481C1C}">
+                          <a14:useLocalDpi xmlns:a14="http://schemas.microsoft.com/office/drawing/2010/main" val="0"/>
+                        </a:ext>
+                      </a:extLst>
+                    </a:blip>
+                    <a:stretch>
+                      <a:fillRect/>
+                    </a:stretch>
+                  </pic:blipFill>
+                  <pic:spPr>
+                    <a:xfrm>
+                      <a:off x="0" y="0"/>
+                      <a:ext cx="5731510" cy="3223895"/>
+                    </a:xfrm>
+                    <a:prstGeom prst="rect">
+                      <a:avLst/>
+                    </a:prstGeom>
+                  </pic:spPr>
+                </pic:pic>
+              </a:graphicData>
+            </a:graphic>
+          </wp:inline>
+        </w:drawing>
+      </w:r>
+    </w:p>
+    <w:p>
+      <w:pPr>
+        <w:rPr>
+          <w:sz w:val="24"/>
+          <w:szCs w:val="24"/>
+          <w:lang w:val="en-US"/>
+        </w:rPr>
+      </w:pPr>
+      <w:r>
+        <w:rPr>
+          <w:b/>
+          <w:bCs/>
+          <w:sz w:val="24"/>
+          <w:szCs w:val="24"/>
+          <w:lang w:val="en-US"/>
+        </w:rPr>
+        <w:t xml:space="preserve">mvnw.cmd(win) and mvnw (linux/mac) </w:t>
+      </w:r>
+      <w:r>
+        <w:rPr>
+          <w:sz w:val="24"/>
+          <w:szCs w:val="24"/>
+          <w:lang w:val="en-US"/>
+        </w:rPr>
+        <w:t>are maven wrapper files which are used to automatically download the correct version of maven and run the maven for the application.</w:t>
+      </w:r>
+    </w:p>
+    <w:p>
+      <w:pPr>
+        <w:rPr>
+          <w:sz w:val="24"/>
+          <w:szCs w:val="24"/>
+          <w:lang w:val="en-US"/>
+        </w:rPr>
+      </w:pPr>
+      <w:r>
+        <w:rPr>
+          <w:b/>
+          <w:bCs/>
+          <w:sz w:val="24"/>
+          <w:szCs w:val="24"/>
+          <w:lang w:val="en-US"/>
+        </w:rPr>
+        <w:t xml:space="preserve">pom.xml </w:t>
+      </w:r>
+      <w:r>
+        <w:rPr>
+          <w:sz w:val="24"/>
+          <w:szCs w:val="24"/>
+          <w:lang w:val="en-US"/>
+        </w:rPr>
+        <w:t>is used to add dependencies and plugins required for the project application.</w:t>
+      </w:r>
+    </w:p>
+    <w:p>
+      <w:pPr>
+        <w:rPr>
+          <w:sz w:val="24"/>
+          <w:szCs w:val="24"/>
+          <w:lang w:val="en-US"/>
+        </w:rPr>
+      </w:pPr>
+    </w:p>
+    <w:p>
+      <w:pPr>
+        <w:rPr>
+          <w:sz w:val="24"/>
+          <w:szCs w:val="24"/>
+          <w:lang w:val="en-US"/>
+        </w:rPr>
+      </w:pPr>
+      <w:r>
+        <w:rPr>
+          <w:b/>
+          <w:bCs/>
+          <w:sz w:val="24"/>
+          <w:szCs w:val="24"/>
+          <w:lang w:val="en-US"/>
+        </w:rPr>
+        <w:lastRenderedPageBreak/>
+        <w:t xml:space="preserve">application.properties </w:t>
+      </w:r>
+      <w:r>
+        <w:rPr>
+          <w:sz w:val="24"/>
+          <w:szCs w:val="24"/>
+          <w:lang w:val="en-US"/>
+        </w:rPr>
+        <w:t>: we can add the properties for application in this file</w:t>
+      </w:r>
+    </w:p>
+    <w:p>
+      <w:pPr>
+        <w:rPr>
+          <w:sz w:val="24"/>
+          <w:szCs w:val="24"/>
+          <w:lang w:val="en-US"/>
+        </w:rPr>
+      </w:pPr>
+      <w:r>
+        <w:rPr>
+          <w:noProof/>
+          <w:sz w:val="24"/>
+          <w:szCs w:val="24"/>
+          <w:lang w:val="en-US"/>
+        </w:rPr>
+        <w:drawing>
+          <wp:inline distT="0" distB="0" distL="0" distR="0" wp14:anchorId="0D717936" wp14:editId="396D1EDA">
+            <wp:extent cx="5731510" cy="3223895"/>
+            <wp:effectExtent l="0" t="0" r="2540" b="0"/>
+            <wp:docPr id="654169840" name="Picture 2"/>
+            <wp:cNvGraphicFramePr>
+              <a:graphicFrameLocks xmlns:a="http://schemas.openxmlformats.org/drawingml/2006/main" noChangeAspect="1"/>
+            </wp:cNvGraphicFramePr>
+            <a:graphic xmlns:a="http://schemas.openxmlformats.org/drawingml/2006/main">
+              <a:graphicData uri="http://schemas.openxmlformats.org/drawingml/2006/picture">
+                <pic:pic xmlns:pic="http://schemas.openxmlformats.org/drawingml/2006/picture">
+                  <pic:nvPicPr>
+                    <pic:cNvPr id="654169840" name="Picture 654169840"/>
+                    <pic:cNvPicPr/>
+                  </pic:nvPicPr>
+                  <pic:blipFill>
+                    <a:blip r:embed="rId10" cstate="print">
+                      <a:extLst>
+                        <a:ext uri="{28A0092B-C50C-407E-A947-70E740481C1C}">
+                          <a14:useLocalDpi xmlns:a14="http://schemas.microsoft.com/office/drawing/2010/main" val="0"/>
+                        </a:ext>
+                      </a:extLst>
+                    </a:blip>
+                    <a:stretch>
+                      <a:fillRect/>
+                    </a:stretch>
+                  </pic:blipFill>
+                  <pic:spPr>
+                    <a:xfrm>
+                      <a:off x="0" y="0"/>
+                      <a:ext cx="5731510" cy="3223895"/>
+                    </a:xfrm>
+                    <a:prstGeom prst="rect">
+                      <a:avLst/>
+                    </a:prstGeom>
+                  </pic:spPr>
+                </pic:pic>
+              </a:graphicData>
+            </a:graphic>
+          </wp:inline>
+        </w:drawing>
+      </w:r>
+    </w:p>
+    <w:p>
+      <w:pPr>
+        <w:rPr>
+          <w:sz w:val="24"/>
+          <w:szCs w:val="24"/>
+          <w:lang w:val="en-US"/>
+        </w:rPr>
+      </w:pPr>
+    </w:p>
+    <w:p>
+      <w:pPr>
+        <w:rPr>
+          <w:sz w:val="24"/>
+          <w:szCs w:val="24"/>
+          <w:lang w:val="en-US"/>
+        </w:rPr>
+      </w:pPr>
+      <w:r>
+        <w:rPr>
+          <w:b/>
+          <w:bCs/>
+          <w:sz w:val="24"/>
+          <w:szCs w:val="24"/>
+          <w:lang w:val="en-US"/>
+        </w:rPr>
+        <w:t xml:space="preserve">Spring boot starters: </w:t>
+      </w:r>
+      <w:r>
+        <w:rPr>
+          <w:sz w:val="24"/>
+          <w:szCs w:val="24"/>
+          <w:lang w:val="en-US"/>
+        </w:rPr>
+        <w:t>A dependency which is a collection of other dependencies which are bare minimum requirement to build application.</w:t>
+      </w:r>
+    </w:p>
+    <w:p>
+      <w:pPr>
+        <w:rPr>
+          <w:sz w:val="24"/>
+          <w:szCs w:val="24"/>
+          <w:lang w:val="en-US"/>
+        </w:rPr>
+      </w:pPr>
+      <w:r>
+        <w:rPr>
+          <w:sz w:val="24"/>
+          <w:szCs w:val="24"/>
+          <w:lang w:val="en-US"/>
+        </w:rPr>
+        <w:t xml:space="preserve">For e.g. </w:t>
+      </w:r>
+      <w:r>
+        <w:rPr>
+          <w:b/>
+          <w:bCs/>
+          <w:sz w:val="24"/>
+          <w:szCs w:val="24"/>
+          <w:lang w:val="en-US"/>
+        </w:rPr>
+        <w:t>spring-boot-starter-web</w:t>
+      </w:r>
+      <w:r>
+        <w:rPr>
+          <w:sz w:val="24"/>
+          <w:szCs w:val="24"/>
+          <w:lang w:val="en-US"/>
+        </w:rPr>
+        <w:t>, this contains -&gt; Spring Web, Spring Web MVC, Hibernate-validator, json, Tomcat. (Add Spring Web in Spring initializer)</w:t>
+      </w:r>
+    </w:p>
+    <w:p>
+      <w:pPr>
+        <w:rPr>
+          <w:sz w:val="24"/>
+          <w:szCs w:val="24"/>
+          <w:lang w:val="en-US"/>
+        </w:rPr>
+      </w:pPr>
+      <w:hyperlink r:id="rId11" w:history="1">
+        <w:r>
+          <w:rPr>
+            <w:rStyle w:val="Hyperlink"/>
+            <w:sz w:val="24"/>
+            <w:szCs w:val="24"/>
+            <w:lang w:val="en-US"/>
+          </w:rPr>
+          <w:t>https://www.javatpoint.com/spring-boot-starters</w:t>
+        </w:r>
+      </w:hyperlink>
+    </w:p>
+    <w:p>
+      <w:pPr>
+        <w:rPr>
+          <w:sz w:val="24"/>
+          <w:szCs w:val="24"/>
+          <w:lang w:val="en-US"/>
+        </w:rPr>
+      </w:pPr>
+      <w:r>
+        <w:rPr>
+          <w:b/>
+          <w:bCs/>
+          <w:sz w:val="24"/>
+          <w:szCs w:val="24"/>
+          <w:lang w:val="en-US"/>
+        </w:rPr>
+        <w:t xml:space="preserve">Spring boot starter parent: </w:t>
+      </w:r>
+      <w:r>
+        <w:rPr>
+          <w:sz w:val="24"/>
+          <w:szCs w:val="24"/>
+          <w:lang w:val="en-US"/>
+        </w:rPr>
+        <w:t>These are maven defaults, this contains default compiler version</w:t>
+      </w:r>
+      <w:r>
+        <w:rPr>
+          <w:sz w:val="24"/>
+          <w:szCs w:val="24"/>
+          <w:lang w:val="en-US"/>
+        </w:rPr>
+        <w:t>, UTF-8 source encoding, others…</w:t>
+      </w:r>
+    </w:p>
+    <w:p>
+      <w:pPr>
+        <w:rPr>
+          <w:sz w:val="24"/>
+          <w:szCs w:val="24"/>
+          <w:lang w:val="en-US"/>
+        </w:rPr>
+      </w:pPr>
+      <w:r>
+        <w:rPr>
+          <w:sz w:val="24"/>
+          <w:szCs w:val="24"/>
+          <w:lang w:val="en-US"/>
+        </w:rPr>
+        <w:t>In &lt;properties&gt; it contains java.version which we are using for the project</w:t>
+      </w:r>
+    </w:p>
+    <w:p>
+      <w:pPr>
+        <w:rPr>
+          <w:i/>
+          <w:iCs/>
+          <w:sz w:val="24"/>
+          <w:szCs w:val="24"/>
+          <w:lang w:val="en-US"/>
+        </w:rPr>
+      </w:pPr>
+      <w:r>
+        <w:rPr>
+          <w:sz w:val="24"/>
+          <w:szCs w:val="24"/>
+          <w:lang w:val="en-US"/>
+        </w:rPr>
+        <w:t xml:space="preserve">&lt;plugins&gt; is used to configure application to run in command line using a command </w:t>
+      </w:r>
+      <w:r>
+        <w:rPr>
+          <w:i/>
+          <w:iCs/>
+          <w:sz w:val="24"/>
+          <w:szCs w:val="24"/>
+          <w:lang w:val="en-US"/>
+        </w:rPr>
+        <w:t>mvn spring-boot:run</w:t>
+      </w:r>
+    </w:p>
+    <w:p>
+      <w:pPr>
+        <w:rPr>
+          <w:sz w:val="24"/>
+          <w:szCs w:val="24"/>
+          <w:lang w:val="en-US"/>
+        </w:rPr>
+      </w:pPr>
+    </w:p>
+    <w:p>
+      <w:pPr>
+        <w:rPr>
+          <w:sz w:val="24"/>
+          <w:szCs w:val="24"/>
+          <w:lang w:val="en-US"/>
+        </w:rPr>
+      </w:pPr>
+      <w:r>
+        <w:rPr>
+          <w:b/>
+          <w:bCs/>
+          <w:sz w:val="24"/>
+          <w:szCs w:val="24"/>
+          <w:lang w:val="en-US"/>
+        </w:rPr>
+        <w:t xml:space="preserve">Spring Boot Devtools: </w:t>
+      </w:r>
+      <w:r>
+        <w:rPr>
+          <w:sz w:val="24"/>
+          <w:szCs w:val="24"/>
+          <w:lang w:val="en-US"/>
+        </w:rPr>
+        <w:t>By using this dependency we no need to restart the application after every change, whenever we save the changes to file the spring app automatically restarts.</w:t>
+      </w:r>
+    </w:p>
+    <w:p>
+      <w:pPr>
+        <w:rPr>
+          <w:sz w:val="24"/>
+          <w:szCs w:val="24"/>
+          <w:lang w:val="en-US"/>
+        </w:rPr>
+      </w:pPr>
+      <w:r>
+        <w:rPr>
+          <w:sz w:val="24"/>
+          <w:szCs w:val="24"/>
+          <w:lang w:val="en-US"/>
+        </w:rPr>
+        <w:t xml:space="preserve">IntelliJ configuration of Devtools: </w:t>
+      </w:r>
+    </w:p>
+    <w:p>
+      <w:pPr>
+        <w:rPr>
+          <w:sz w:val="24"/>
+          <w:szCs w:val="24"/>
+          <w:lang w:val="en-US"/>
+        </w:rPr>
+      </w:pPr>
+      <w:r>
+        <w:rPr>
+          <w:sz w:val="24"/>
+          <w:szCs w:val="24"/>
+          <w:lang w:val="en-US"/>
+        </w:rPr>
+        <w:t>Settings&gt;Build, Execution, Deployment&gt;Compiler -&gt; Build project automatically</w:t>
+      </w:r>
+    </w:p>
+    <w:p>
+      <w:pPr>
+        <w:rPr>
+          <w:sz w:val="24"/>
+          <w:szCs w:val="24"/>
+          <w:lang w:val="en-US"/>
+        </w:rPr>
+      </w:pPr>
+      <w:r>
+        <w:rPr>
+          <w:sz w:val="24"/>
+          <w:szCs w:val="24"/>
+          <w:lang w:val="en-US"/>
+        </w:rPr>
+        <w:t xml:space="preserve">                 Advanced settings &gt; allow auto-make</w:t>
+      </w:r>
+    </w:p>
+    <w:p>
+      <w:pPr>
+        <w:rPr>
+          <w:sz w:val="24"/>
+          <w:szCs w:val="24"/>
+          <w:lang w:val="en-US"/>
+        </w:rPr>
+      </w:pPr>
     </w:p>
     <w:p>
       <w:pPr>

</xml_diff>